<commit_message>
AI DONE SPM DONE
</commit_message>
<xml_diff>
--- a/SPM/Tutorials/5.docx
+++ b/SPM/Tutorials/5.docx
@@ -63,17 +63,7 @@
           <w:sz w:val="24"/>
           <w:szCs w:val="24"/>
         </w:rPr>
-        <w:t>The first three lines in the below</w:t>
-      </w:r>
-      <w:bookmarkStart w:id="0" w:name="_GoBack"/>
-      <w:bookmarkEnd w:id="0"/>
-      <w:r>
-        <w:rPr>
-          <w:rFonts w:cs="Times New Roman" w:ascii="Times New Roman" w:hAnsi="Times New Roman"/>
-          <w:sz w:val="24"/>
-          <w:szCs w:val="24"/>
-        </w:rPr>
-        <w:t xml:space="preserve"> RACI chart illustrate each of the R, A, C, and I definitions:</w:t>
+        <w:t>The first three lines in the below RACI chart illustrate each of the R, A, C, and I definitions:</w:t>
       </w:r>
       <w:r/>
     </w:p>
@@ -273,7 +263,7 @@
         <w:rPr/>
         <w:drawing>
           <wp:inline distT="0" distB="0" distL="0" distR="0">
-            <wp:extent cx="5943600" cy="4556125"/>
+            <wp:extent cx="5943600" cy="4219575"/>
             <wp:effectExtent l="0" t="0" r="0" b="0"/>
             <wp:docPr id="1" name="Picture" descr=""/>
             <wp:cNvGraphicFramePr>
@@ -297,7 +287,7 @@
                   <pic:spPr bwMode="auto">
                     <a:xfrm>
                       <a:off x="0" y="0"/>
-                      <a:ext cx="5943600" cy="4556125"/>
+                      <a:ext cx="5943600" cy="4219575"/>
                     </a:xfrm>
                     <a:prstGeom prst="rect">
                       <a:avLst/>

</xml_diff>